<commit_message>
01 Neural Network Regression notes
</commit_message>
<xml_diff>
--- a/External Links for further knowledge.docx
+++ b/External Links for further knowledge.docx
@@ -7,12 +7,14 @@
         <w:rPr>
           <w:b/>
           <w:bCs/>
+          <w:lang w:val="en-US"/>
         </w:rPr>
       </w:pPr>
       <w:r>
         <w:rPr>
           <w:b/>
           <w:bCs/>
+          <w:lang w:val="en-US"/>
         </w:rPr>
         <w:t>Section 2</w:t>
       </w:r>
@@ -20,13 +22,33 @@
         <w:rPr>
           <w:b/>
           <w:bCs/>
-        </w:rPr>
-        <w:t xml:space="preserve"> Tensorflow Fundamentals</w:t>
-      </w:r>
+          <w:lang w:val="en-US"/>
+        </w:rPr>
+        <w:t xml:space="preserve"> </w:t>
+      </w:r>
+      <w:proofErr w:type="spellStart"/>
       <w:r>
         <w:rPr>
           <w:b/>
           <w:bCs/>
+          <w:lang w:val="en-US"/>
+        </w:rPr>
+        <w:t>Tensorflow</w:t>
+      </w:r>
+      <w:proofErr w:type="spellEnd"/>
+      <w:r>
+        <w:rPr>
+          <w:b/>
+          <w:bCs/>
+          <w:lang w:val="en-US"/>
+        </w:rPr>
+        <w:t xml:space="preserve"> Fundamentals</w:t>
+      </w:r>
+      <w:r>
+        <w:rPr>
+          <w:b/>
+          <w:bCs/>
+          <w:lang w:val="en-US"/>
         </w:rPr>
         <w:t>:</w:t>
       </w:r>
@@ -79,12 +101,28 @@
           <w:lang w:val="en-US"/>
         </w:rPr>
       </w:pPr>
-      <w:r>
-        <w:rPr>
-          <w:lang w:val="en-US"/>
-        </w:rPr>
-        <w:t>Deepmind Alphafold</w:t>
-      </w:r>
+      <w:proofErr w:type="spellStart"/>
+      <w:r>
+        <w:rPr>
+          <w:lang w:val="en-US"/>
+        </w:rPr>
+        <w:t>Deepmind</w:t>
+      </w:r>
+      <w:proofErr w:type="spellEnd"/>
+      <w:r>
+        <w:rPr>
+          <w:lang w:val="en-US"/>
+        </w:rPr>
+        <w:t xml:space="preserve"> </w:t>
+      </w:r>
+      <w:proofErr w:type="spellStart"/>
+      <w:r>
+        <w:rPr>
+          <w:lang w:val="en-US"/>
+        </w:rPr>
+        <w:t>Alphafold</w:t>
+      </w:r>
+      <w:proofErr w:type="spellEnd"/>
     </w:p>
     <w:p>
       <w:pPr>
@@ -115,11 +153,19 @@
           <w:lang w:val="en-US"/>
         </w:rPr>
       </w:pPr>
-      <w:r>
-        <w:rPr>
-          <w:lang w:val="en-US"/>
-        </w:rPr>
-        <w:t>Tensorflow Tutorials:</w:t>
+      <w:proofErr w:type="spellStart"/>
+      <w:r>
+        <w:rPr>
+          <w:lang w:val="en-US"/>
+        </w:rPr>
+        <w:t>Tensorflow</w:t>
+      </w:r>
+      <w:proofErr w:type="spellEnd"/>
+      <w:r>
+        <w:rPr>
+          <w:lang w:val="en-US"/>
+        </w:rPr>
+        <w:t xml:space="preserve"> Tutorials:</w:t>
       </w:r>
     </w:p>
     <w:p>
@@ -184,8 +230,16 @@
         <w:rPr>
           <w:lang w:val="en-US"/>
         </w:rPr>
-        <w:t>Tensor explanation from tensorflow</w:t>
-      </w:r>
+        <w:t xml:space="preserve">Tensor explanation from </w:t>
+      </w:r>
+      <w:proofErr w:type="spellStart"/>
+      <w:r>
+        <w:rPr>
+          <w:lang w:val="en-US"/>
+        </w:rPr>
+        <w:t>tensorflow</w:t>
+      </w:r>
+      <w:proofErr w:type="spellEnd"/>
     </w:p>
     <w:p>
       <w:pPr>
@@ -200,6 +254,76 @@
             <w:lang w:val="en-US"/>
           </w:rPr>
           <w:t>https://www.tensorflow.org/guide/tensor</w:t>
+        </w:r>
+      </w:hyperlink>
+    </w:p>
+    <w:p>
+      <w:pPr>
+        <w:rPr>
+          <w:lang w:val="en-US"/>
+        </w:rPr>
+      </w:pPr>
+    </w:p>
+    <w:p>
+      <w:pPr>
+        <w:rPr>
+          <w:lang w:val="en-US"/>
+        </w:rPr>
+      </w:pPr>
+    </w:p>
+    <w:p>
+      <w:pPr>
+        <w:rPr>
+          <w:lang w:val="en-US"/>
+        </w:rPr>
+      </w:pPr>
+      <w:r>
+        <w:rPr>
+          <w:lang w:val="en-US"/>
+        </w:rPr>
+        <w:t xml:space="preserve">Section 3 – Regression with </w:t>
+      </w:r>
+      <w:proofErr w:type="spellStart"/>
+      <w:r>
+        <w:rPr>
+          <w:lang w:val="en-US"/>
+        </w:rPr>
+        <w:t>Tensorflow</w:t>
+      </w:r>
+      <w:proofErr w:type="spellEnd"/>
+    </w:p>
+    <w:p>
+      <w:pPr>
+        <w:rPr>
+          <w:lang w:val="en-US"/>
+        </w:rPr>
+      </w:pPr>
+      <w:r>
+        <w:rPr>
+          <w:lang w:val="en-US"/>
+        </w:rPr>
+        <w:t>Scale, standardize or norma</w:t>
+      </w:r>
+      <w:r>
+        <w:rPr>
+          <w:lang w:val="en-US"/>
+        </w:rPr>
+        <w:t>lize with scikit learn</w:t>
+      </w:r>
+    </w:p>
+    <w:p>
+      <w:pPr>
+        <w:rPr>
+          <w:lang w:val="en-US"/>
+        </w:rPr>
+      </w:pPr>
+      <w:hyperlink r:id="rId9" w:history="1">
+        <w:r>
+          <w:rPr>
+            <w:rStyle w:val="Hyperlink"/>
+            <w:lang w:val="en-US"/>
+          </w:rPr>
+          <w:t>https://www.kaggle.com/discdiver/guide-to-scaling-and-standardizing</w:t>
         </w:r>
       </w:hyperlink>
     </w:p>

</xml_diff>

<commit_message>
milestone project 1 notes done
</commit_message>
<xml_diff>
--- a/External Links for further knowledge.docx
+++ b/External Links for further knowledge.docx
@@ -65,11 +65,19 @@
         </w:rPr>
         <w:t>Rules of machine Learning (Google</w:t>
       </w:r>
-      <w:r>
-        <w:rPr>
-          <w:lang w:val="en-US"/>
-        </w:rPr>
-        <w:t xml:space="preserve">) : </w:t>
+      <w:proofErr w:type="gramStart"/>
+      <w:r>
+        <w:rPr>
+          <w:lang w:val="en-US"/>
+        </w:rPr>
+        <w:t>) :</w:t>
+      </w:r>
+      <w:proofErr w:type="gramEnd"/>
+      <w:r>
+        <w:rPr>
+          <w:lang w:val="en-US"/>
+        </w:rPr>
+        <w:t xml:space="preserve"> </w:t>
       </w:r>
     </w:p>
     <w:p>
@@ -361,11 +369,19 @@
           <w:lang w:val="en-US"/>
         </w:rPr>
       </w:pPr>
-      <w:r>
-        <w:rPr>
-          <w:lang w:val="en-US"/>
-        </w:rPr>
-        <w:t>Pandas official user guide:</w:t>
+      <w:proofErr w:type="gramStart"/>
+      <w:r>
+        <w:rPr>
+          <w:lang w:val="en-US"/>
+        </w:rPr>
+        <w:t>Pandas</w:t>
+      </w:r>
+      <w:proofErr w:type="gramEnd"/>
+      <w:r>
+        <w:rPr>
+          <w:lang w:val="en-US"/>
+        </w:rPr>
+        <w:t xml:space="preserve"> official user guide:</w:t>
       </w:r>
     </w:p>
     <w:p>
@@ -518,7 +534,7 @@
           <w:lang w:val="en-US"/>
         </w:rPr>
       </w:pPr>
-      <w:hyperlink r:id="rId13" w:history="1">
+      <w:hyperlink r:id="rId13" w:anchor="activation=tanh&amp;batchSize=10&amp;dataset=circle&amp;regDataset=reg-plane&amp;learningRate=0.03&amp;regularizationRate=0&amp;noise=0&amp;networkShape=4,2&amp;seed=0.85998&amp;showTestData=false&amp;discretize=false&amp;percTrainData=50&amp;x=true&amp;y=true&amp;xTimesY=false&amp;xSquared=false&amp;ySquared=false&amp;cosX=false&amp;sinX=false&amp;cosY=false&amp;sinY=false&amp;collectStats=false&amp;problem=classification&amp;initZero=false&amp;hideText=false" w:history="1">
         <w:r>
           <w:rPr>
             <w:rStyle w:val="Hyperlink"/>
@@ -549,313 +565,619 @@
           <w:bCs/>
           <w:lang w:val="en-US"/>
         </w:rPr>
-        <w:t>cs231n neural networks case study</w:t>
-      </w:r>
-      <w:r>
+        <w:t>cs231n neural networks case study (CNN course)</w:t>
+      </w:r>
+    </w:p>
+    <w:p>
+      <w:pPr>
+        <w:rPr>
+          <w:lang w:val="en-US"/>
+        </w:rPr>
+      </w:pPr>
+      <w:r>
+        <w:rPr>
+          <w:lang w:val="en-US"/>
+        </w:rPr>
+        <w:t>Full course</w:t>
+      </w:r>
+    </w:p>
+    <w:p>
+      <w:pPr>
+        <w:rPr>
+          <w:lang w:val="en-US"/>
+        </w:rPr>
+      </w:pPr>
+      <w:hyperlink r:id="rId14" w:history="1">
+        <w:r>
+          <w:rPr>
+            <w:rStyle w:val="Hyperlink"/>
+            <w:lang w:val="en-US"/>
+          </w:rPr>
+          <w:t>https://cs231n.github.io/</w:t>
+        </w:r>
+      </w:hyperlink>
+    </w:p>
+    <w:p>
+      <w:pPr>
+        <w:rPr>
+          <w:lang w:val="en-US"/>
+        </w:rPr>
+      </w:pPr>
+      <w:r>
+        <w:rPr>
+          <w:lang w:val="en-US"/>
+        </w:rPr>
+        <w:t>Neural networks case-study</w:t>
+      </w:r>
+    </w:p>
+    <w:p>
+      <w:pPr>
+        <w:rPr>
+          <w:lang w:val="en-US"/>
+        </w:rPr>
+      </w:pPr>
+      <w:hyperlink r:id="rId15" w:history="1">
+        <w:r>
+          <w:rPr>
+            <w:rStyle w:val="Hyperlink"/>
+            <w:lang w:val="en-US"/>
+          </w:rPr>
+          <w:t>https://cs231n.github.io/neural-networks-case-study/</w:t>
+        </w:r>
+      </w:hyperlink>
+    </w:p>
+    <w:p>
+      <w:pPr>
+        <w:rPr>
+          <w:lang w:val="en-US"/>
+        </w:rPr>
+      </w:pPr>
+      <w:r>
+        <w:rPr>
+          <w:lang w:val="en-US"/>
+        </w:rPr>
+        <w:t>CNN</w:t>
+      </w:r>
+    </w:p>
+    <w:p>
+      <w:pPr>
+        <w:rPr>
+          <w:lang w:val="en-US"/>
+        </w:rPr>
+      </w:pPr>
+      <w:hyperlink r:id="rId16" w:history="1">
+        <w:r>
+          <w:rPr>
+            <w:rStyle w:val="Hyperlink"/>
+            <w:lang w:val="en-US"/>
+          </w:rPr>
+          <w:t>https://cs231n.github.io/convolutional-networks/</w:t>
+        </w:r>
+      </w:hyperlink>
+    </w:p>
+    <w:p>
+      <w:pPr>
+        <w:rPr>
+          <w:lang w:val="en-US"/>
+        </w:rPr>
+      </w:pPr>
+      <w:r>
+        <w:rPr>
+          <w:lang w:val="en-US"/>
+        </w:rPr>
+        <w:t>Google cloud tutorial:</w:t>
+      </w:r>
+    </w:p>
+    <w:p>
+      <w:pPr>
+        <w:rPr>
+          <w:lang w:val="en-US"/>
+        </w:rPr>
+      </w:pPr>
+      <w:hyperlink r:id="rId17" w:history="1">
+        <w:r>
+          <w:rPr>
+            <w:rStyle w:val="Hyperlink"/>
+            <w:lang w:val="en-US"/>
+          </w:rPr>
+          <w:t>https://github.com/cs231n/gcloud</w:t>
+        </w:r>
+      </w:hyperlink>
+    </w:p>
+    <w:p>
+      <w:pPr>
+        <w:rPr>
+          <w:lang w:val="en-US"/>
+        </w:rPr>
+      </w:pPr>
+    </w:p>
+    <w:p>
+      <w:pPr>
+        <w:rPr>
+          <w:lang w:val="en-US"/>
+        </w:rPr>
+      </w:pPr>
+      <w:r>
+        <w:rPr>
+          <w:lang w:val="en-US"/>
+        </w:rPr>
+        <w:t>Made with ML</w:t>
+      </w:r>
+      <w:r>
+        <w:rPr>
+          <w:lang w:val="en-US"/>
+        </w:rPr>
+        <w:t xml:space="preserve"> (</w:t>
+      </w:r>
+      <w:r>
+        <w:rPr>
+          <w:lang w:val="en-US"/>
+        </w:rPr>
+        <w:t xml:space="preserve">good for learning </w:t>
+      </w:r>
+      <w:proofErr w:type="spellStart"/>
+      <w:r>
+        <w:rPr>
+          <w:lang w:val="en-US"/>
+        </w:rPr>
+        <w:t>Pytorch</w:t>
+      </w:r>
+      <w:proofErr w:type="spellEnd"/>
+      <w:r>
+        <w:rPr>
+          <w:lang w:val="en-US"/>
+        </w:rPr>
+        <w:t>)</w:t>
+      </w:r>
+    </w:p>
+    <w:p>
+      <w:pPr>
+        <w:rPr>
+          <w:lang w:val="it-IT"/>
+        </w:rPr>
+      </w:pPr>
+      <w:hyperlink r:id="rId18" w:history="1">
+        <w:r>
+          <w:rPr>
+            <w:rStyle w:val="Hyperlink"/>
+            <w:lang w:val="en-US"/>
+          </w:rPr>
+          <w:t>https://github.com/GokuMohandas/MadeWithML</w:t>
+        </w:r>
+      </w:hyperlink>
+    </w:p>
+    <w:p>
+      <w:pPr>
+        <w:rPr>
+          <w:lang w:val="it-IT"/>
+        </w:rPr>
+      </w:pPr>
+    </w:p>
+    <w:p>
+      <w:pPr>
+        <w:rPr>
+          <w:lang w:val="en-US"/>
+        </w:rPr>
+      </w:pPr>
+      <w:r>
+        <w:rPr>
+          <w:lang w:val="en-US"/>
+        </w:rPr>
+        <w:t xml:space="preserve">More </w:t>
+      </w:r>
+      <w:proofErr w:type="spellStart"/>
+      <w:r>
+        <w:rPr>
+          <w:lang w:val="en-US"/>
+        </w:rPr>
+        <w:t>pytorch</w:t>
+      </w:r>
+      <w:proofErr w:type="spellEnd"/>
+      <w:r>
+        <w:rPr>
+          <w:lang w:val="en-US"/>
+        </w:rPr>
+        <w:t>:</w:t>
+      </w:r>
+    </w:p>
+    <w:p>
+      <w:pPr>
+        <w:rPr>
+          <w:lang w:val="en-US"/>
+        </w:rPr>
+      </w:pPr>
+      <w:r>
+        <w:rPr>
+          <w:lang w:val="en-US"/>
+        </w:rPr>
+        <w:t xml:space="preserve">Annotated </w:t>
+      </w:r>
+      <w:proofErr w:type="spellStart"/>
+      <w:r>
+        <w:rPr>
+          <w:lang w:val="en-US"/>
+        </w:rPr>
+        <w:t>pytorch</w:t>
+      </w:r>
+      <w:proofErr w:type="spellEnd"/>
+      <w:r>
+        <w:rPr>
+          <w:lang w:val="en-US"/>
+        </w:rPr>
+        <w:t xml:space="preserve"> paper implementations:</w:t>
+      </w:r>
+    </w:p>
+    <w:p>
+      <w:pPr>
+        <w:rPr>
+          <w:lang w:val="en-US"/>
+        </w:rPr>
+      </w:pPr>
+      <w:hyperlink r:id="rId19" w:history="1">
+        <w:r>
+          <w:rPr>
+            <w:rStyle w:val="Hyperlink"/>
+            <w:lang w:val="en-US"/>
+          </w:rPr>
+          <w:t>https://nn.labml.ai/</w:t>
+        </w:r>
+      </w:hyperlink>
+    </w:p>
+    <w:p>
+      <w:pPr>
+        <w:rPr>
+          <w:lang w:val="en-US"/>
+        </w:rPr>
+      </w:pPr>
+    </w:p>
+    <w:p>
+      <w:pPr>
+        <w:rPr>
+          <w:lang w:val="en-US"/>
+        </w:rPr>
+      </w:pPr>
+      <w:r>
+        <w:rPr>
+          <w:lang w:val="en-US"/>
+        </w:rPr>
+        <w:t>CNN Explainer:</w:t>
+      </w:r>
+    </w:p>
+    <w:p>
+      <w:pPr>
+        <w:rPr>
+          <w:lang w:val="en-US"/>
+        </w:rPr>
+      </w:pPr>
+      <w:hyperlink r:id="rId20" w:history="1">
+        <w:r>
+          <w:rPr>
+            <w:rStyle w:val="Hyperlink"/>
+            <w:lang w:val="en-US"/>
+          </w:rPr>
+          <w:t>https://poloclub.github.io/cnn-explainer/</w:t>
+        </w:r>
+      </w:hyperlink>
+    </w:p>
+    <w:p>
+      <w:pPr>
+        <w:rPr>
+          <w:lang w:val="en-US"/>
+        </w:rPr>
+      </w:pPr>
+    </w:p>
+    <w:p>
+      <w:pPr>
+        <w:rPr>
+          <w:lang w:val="en-US"/>
+        </w:rPr>
+      </w:pPr>
+    </w:p>
+    <w:p>
+      <w:pPr>
+        <w:rPr>
+          <w:lang w:val="en-US"/>
+        </w:rPr>
+      </w:pPr>
+      <w:r>
+        <w:rPr>
+          <w:lang w:val="en-US"/>
+        </w:rPr>
+        <w:lastRenderedPageBreak/>
+        <w:t>Impact of learning rate in neural networks</w:t>
+      </w:r>
+    </w:p>
+    <w:p>
+      <w:pPr>
+        <w:rPr>
+          <w:lang w:val="en-US"/>
+        </w:rPr>
+      </w:pPr>
+      <w:hyperlink r:id="rId21" w:history="1">
+        <w:r>
+          <w:rPr>
+            <w:rStyle w:val="Hyperlink"/>
+            <w:lang w:val="en-US"/>
+          </w:rPr>
+          <w:t>https://machinelearningmastery.com/understand-the-dynamics-of-learning-rate-on-deep-learning-neural-networks/</w:t>
+        </w:r>
+      </w:hyperlink>
+    </w:p>
+    <w:p>
+      <w:pPr>
+        <w:rPr>
+          <w:lang w:val="en-US"/>
+        </w:rPr>
+      </w:pPr>
+      <w:r>
+        <w:rPr>
+          <w:lang w:val="en-US"/>
+        </w:rPr>
+        <w:t>TensorFlow datasets:</w:t>
+      </w:r>
+    </w:p>
+    <w:p>
+      <w:pPr>
+        <w:rPr>
+          <w:lang w:val="en-US"/>
+        </w:rPr>
+      </w:pPr>
+      <w:hyperlink r:id="rId22" w:history="1">
+        <w:r>
+          <w:rPr>
+            <w:rStyle w:val="Hyperlink"/>
+            <w:lang w:val="en-US"/>
+          </w:rPr>
+          <w:t>https://www.tensorflow.org/datasets/catalog/overview</w:t>
+        </w:r>
+      </w:hyperlink>
+    </w:p>
+    <w:p>
+      <w:pPr>
+        <w:rPr>
+          <w:lang w:val="en-US"/>
+        </w:rPr>
+      </w:pPr>
+    </w:p>
+    <w:p>
+      <w:pPr>
+        <w:rPr>
+          <w:lang w:val="en-US"/>
+        </w:rPr>
+      </w:pPr>
+      <w:r>
+        <w:rPr>
+          <w:lang w:val="en-US"/>
+        </w:rPr>
+        <w:t>Neural Networks and Deep Learning by Michael Nielsen</w:t>
+      </w:r>
+    </w:p>
+    <w:p>
+      <w:pPr>
+        <w:rPr>
+          <w:lang w:val="en-US"/>
+        </w:rPr>
+      </w:pPr>
+      <w:hyperlink r:id="rId23" w:history="1">
+        <w:r>
+          <w:rPr>
+            <w:rStyle w:val="Hyperlink"/>
+            <w:lang w:val="en-US"/>
+          </w:rPr>
+          <w:t>http://neuralnetworksanddeeplearning.com/index.html</w:t>
+        </w:r>
+      </w:hyperlink>
+    </w:p>
+    <w:p>
+      <w:pPr>
+        <w:rPr>
+          <w:lang w:val="en-US"/>
+        </w:rPr>
+      </w:pPr>
+    </w:p>
+    <w:p>
+      <w:pPr>
+        <w:rPr>
+          <w:lang w:val="en-US"/>
+        </w:rPr>
+      </w:pPr>
+    </w:p>
+    <w:p>
+      <w:pPr>
+        <w:rPr>
+          <w:lang w:val="en-US"/>
+        </w:rPr>
+      </w:pPr>
+      <w:r>
+        <w:rPr>
+          <w:lang w:val="en-US"/>
+        </w:rPr>
+        <w:t xml:space="preserve">Section 5- CNN with </w:t>
+      </w:r>
+      <w:proofErr w:type="spellStart"/>
+      <w:r>
+        <w:rPr>
+          <w:lang w:val="en-US"/>
+        </w:rPr>
+        <w:t>tensorflow</w:t>
+      </w:r>
+      <w:proofErr w:type="spellEnd"/>
+    </w:p>
+    <w:p>
+      <w:pPr>
+        <w:rPr>
+          <w:lang w:val="en-US"/>
+        </w:rPr>
+      </w:pPr>
+    </w:p>
+    <w:p>
+      <w:pPr>
+        <w:rPr>
+          <w:lang w:val="en-US"/>
+        </w:rPr>
+      </w:pPr>
+      <w:r>
+        <w:rPr>
+          <w:lang w:val="en-US"/>
+        </w:rPr>
+        <w:t>CNN explainer:</w:t>
+      </w:r>
+    </w:p>
+    <w:p>
+      <w:pPr>
+        <w:rPr>
+          <w:lang w:val="en-US"/>
+        </w:rPr>
+      </w:pPr>
+      <w:hyperlink r:id="rId24" w:history="1">
+        <w:r>
+          <w:rPr>
+            <w:rStyle w:val="Hyperlink"/>
+            <w:lang w:val="en-US"/>
+          </w:rPr>
+          <w:t>https://poloclub.github.io/cnn-explainer/</w:t>
+        </w:r>
+      </w:hyperlink>
+    </w:p>
+    <w:p>
+      <w:pPr>
+        <w:rPr>
+          <w:lang w:val="en-US"/>
+        </w:rPr>
+      </w:pPr>
+    </w:p>
+    <w:p>
+      <w:pPr>
+        <w:rPr>
+          <w:lang w:val="en-US"/>
+        </w:rPr>
+      </w:pPr>
+      <w:r>
+        <w:rPr>
+          <w:lang w:val="en-US"/>
+        </w:rPr>
+        <w:t>Papers with code:</w:t>
+      </w:r>
+    </w:p>
+    <w:p>
+      <w:pPr>
+        <w:rPr>
+          <w:lang w:val="en-US"/>
+        </w:rPr>
+      </w:pPr>
+      <w:hyperlink r:id="rId25" w:history="1">
+        <w:r>
+          <w:rPr>
+            <w:rStyle w:val="Hyperlink"/>
+            <w:lang w:val="en-US"/>
+          </w:rPr>
+          <w:t>https://paperswithcode.com/</w:t>
+        </w:r>
+      </w:hyperlink>
+    </w:p>
+    <w:p>
+      <w:pPr>
         <w:rPr>
           <w:b/>
           <w:bCs/>
           <w:lang w:val="en-US"/>
         </w:rPr>
-        <w:t xml:space="preserve"> (CNN course)</w:t>
-      </w:r>
-    </w:p>
-    <w:p>
-      <w:pPr>
-        <w:rPr>
-          <w:lang w:val="en-US"/>
-        </w:rPr>
-      </w:pPr>
-      <w:r>
-        <w:rPr>
-          <w:lang w:val="en-US"/>
-        </w:rPr>
-        <w:t>Full course</w:t>
-      </w:r>
-    </w:p>
-    <w:p>
-      <w:pPr>
-        <w:rPr>
-          <w:lang w:val="en-US"/>
-        </w:rPr>
-      </w:pPr>
-      <w:hyperlink r:id="rId14" w:history="1">
-        <w:r>
-          <w:rPr>
-            <w:rStyle w:val="Hyperlink"/>
-            <w:lang w:val="en-US"/>
-          </w:rPr>
-          <w:t>https://cs231n.github.io/</w:t>
-        </w:r>
-      </w:hyperlink>
-    </w:p>
-    <w:p>
-      <w:pPr>
-        <w:rPr>
-          <w:lang w:val="en-US"/>
-        </w:rPr>
-      </w:pPr>
-      <w:r>
-        <w:rPr>
-          <w:lang w:val="en-US"/>
-        </w:rPr>
-        <w:t>Neural networks case-study</w:t>
-      </w:r>
-    </w:p>
-    <w:p>
-      <w:pPr>
-        <w:rPr>
-          <w:lang w:val="en-US"/>
-        </w:rPr>
-      </w:pPr>
-      <w:hyperlink r:id="rId15" w:history="1">
-        <w:r>
-          <w:rPr>
-            <w:rStyle w:val="Hyperlink"/>
-            <w:lang w:val="en-US"/>
-          </w:rPr>
-          <w:t>https://cs231n.github.io/neural-networks-case-study/</w:t>
-        </w:r>
-      </w:hyperlink>
-    </w:p>
-    <w:p>
-      <w:pPr>
-        <w:rPr>
-          <w:lang w:val="en-US"/>
-        </w:rPr>
-      </w:pPr>
-      <w:r>
-        <w:rPr>
-          <w:lang w:val="en-US"/>
-        </w:rPr>
-        <w:t>CNN</w:t>
-      </w:r>
-    </w:p>
-    <w:p>
-      <w:pPr>
-        <w:rPr>
-          <w:lang w:val="en-US"/>
-        </w:rPr>
-      </w:pPr>
-      <w:hyperlink r:id="rId16" w:history="1">
-        <w:r>
-          <w:rPr>
-            <w:rStyle w:val="Hyperlink"/>
-            <w:lang w:val="en-US"/>
-          </w:rPr>
-          <w:t>https://cs231n.github.io/convolutional-networks/</w:t>
-        </w:r>
-      </w:hyperlink>
-    </w:p>
-    <w:p>
-      <w:pPr>
-        <w:rPr>
-          <w:lang w:val="it-IT"/>
-        </w:rPr>
-      </w:pPr>
-      <w:r>
-        <w:rPr>
-          <w:lang w:val="it-IT"/>
-        </w:rPr>
-        <w:t>Google cloud tutorial:</w:t>
-      </w:r>
-    </w:p>
-    <w:p>
-      <w:pPr>
-        <w:rPr>
-          <w:lang w:val="it-IT"/>
-        </w:rPr>
-      </w:pPr>
-      <w:hyperlink r:id="rId17" w:history="1">
-        <w:r>
-          <w:rPr>
-            <w:rStyle w:val="Hyperlink"/>
-            <w:lang w:val="it-IT"/>
-          </w:rPr>
-          <w:t>https://github.com/cs231n/gcloud</w:t>
-        </w:r>
-      </w:hyperlink>
-    </w:p>
-    <w:p>
-      <w:pPr>
-        <w:rPr>
-          <w:lang w:val="it-IT"/>
-        </w:rPr>
-      </w:pPr>
-    </w:p>
-    <w:p>
-      <w:pPr>
-        <w:rPr>
-          <w:lang w:val="en-US"/>
-        </w:rPr>
-      </w:pPr>
-      <w:r>
-        <w:rPr>
-          <w:lang w:val="en-US"/>
-        </w:rPr>
-        <w:t>Made with ML</w:t>
-      </w:r>
-      <w:r>
-        <w:rPr>
-          <w:lang w:val="en-US"/>
-        </w:rPr>
-        <w:t xml:space="preserve"> (</w:t>
-      </w:r>
-      <w:r>
-        <w:rPr>
-          <w:lang w:val="en-US"/>
-        </w:rPr>
-        <w:t xml:space="preserve">good for learning </w:t>
-      </w:r>
+      </w:pPr>
+      <w:r>
+        <w:rPr>
+          <w:lang w:val="en-US"/>
+        </w:rPr>
+        <w:tab/>
+      </w:r>
+      <w:r>
+        <w:rPr>
+          <w:b/>
+          <w:bCs/>
+          <w:lang w:val="en-US"/>
+        </w:rPr>
+        <w:t>state of the art:</w:t>
+      </w:r>
+    </w:p>
+    <w:p>
+      <w:pPr>
+        <w:ind w:firstLine="708"/>
+        <w:rPr>
+          <w:lang w:val="en-US"/>
+        </w:rPr>
+      </w:pPr>
+      <w:hyperlink r:id="rId26" w:history="1">
+        <w:r>
+          <w:rPr>
+            <w:rStyle w:val="Hyperlink"/>
+            <w:lang w:val="en-US"/>
+          </w:rPr>
+          <w:t>https://paperswithcode.com/sota</w:t>
+        </w:r>
+      </w:hyperlink>
+    </w:p>
+    <w:p>
+      <w:pPr>
+        <w:rPr>
+          <w:lang w:val="en-US"/>
+        </w:rPr>
+      </w:pPr>
+    </w:p>
+    <w:p>
+      <w:pPr>
+        <w:rPr>
+          <w:lang w:val="en-US"/>
+        </w:rPr>
+      </w:pPr>
       <w:proofErr w:type="spellStart"/>
       <w:r>
         <w:rPr>
           <w:lang w:val="en-US"/>
         </w:rPr>
-        <w:t>Pytorch</w:t>
+        <w:t>Sectgion</w:t>
       </w:r>
       <w:proofErr w:type="spellEnd"/>
       <w:r>
         <w:rPr>
           <w:lang w:val="en-US"/>
         </w:rPr>
-        <w:t>)</w:t>
-      </w:r>
-    </w:p>
-    <w:p>
-      <w:pPr>
-        <w:rPr>
-          <w:lang w:val="it-IT"/>
-        </w:rPr>
-      </w:pPr>
-      <w:hyperlink r:id="rId18" w:history="1">
-        <w:r>
-          <w:rPr>
-            <w:rStyle w:val="Hyperlink"/>
-            <w:lang w:val="en-US"/>
-          </w:rPr>
-          <w:t>https://github.com/GokuMohandas/MadeWithML</w:t>
-        </w:r>
-      </w:hyperlink>
-    </w:p>
-    <w:p>
-      <w:pPr>
-        <w:rPr>
-          <w:lang w:val="it-IT"/>
-        </w:rPr>
-      </w:pPr>
-    </w:p>
-    <w:p>
-      <w:pPr>
-        <w:rPr>
-          <w:lang w:val="it-IT"/>
-        </w:rPr>
-      </w:pPr>
-      <w:r>
-        <w:rPr>
-          <w:lang w:val="it-IT"/>
-        </w:rPr>
-        <w:t xml:space="preserve">More </w:t>
-      </w:r>
-      <w:proofErr w:type="spellStart"/>
-      <w:r>
-        <w:rPr>
-          <w:lang w:val="it-IT"/>
-        </w:rPr>
-        <w:t>pytorch</w:t>
-      </w:r>
-      <w:proofErr w:type="spellEnd"/>
-      <w:r>
-        <w:rPr>
-          <w:lang w:val="it-IT"/>
-        </w:rPr>
-        <w:t>:</w:t>
-      </w:r>
-    </w:p>
-    <w:p>
-      <w:pPr>
-        <w:rPr>
-          <w:lang w:val="it-IT"/>
-        </w:rPr>
-      </w:pPr>
-      <w:proofErr w:type="spellStart"/>
-      <w:r>
-        <w:rPr>
-          <w:lang w:val="it-IT"/>
-        </w:rPr>
-        <w:t>Annotated</w:t>
-      </w:r>
-      <w:proofErr w:type="spellEnd"/>
-      <w:r>
-        <w:rPr>
-          <w:lang w:val="it-IT"/>
-        </w:rPr>
-        <w:t xml:space="preserve"> </w:t>
-      </w:r>
-      <w:proofErr w:type="spellStart"/>
-      <w:r>
-        <w:rPr>
-          <w:lang w:val="it-IT"/>
-        </w:rPr>
-        <w:t>pytorch</w:t>
-      </w:r>
-      <w:proofErr w:type="spellEnd"/>
-      <w:r>
-        <w:rPr>
-          <w:lang w:val="it-IT"/>
-        </w:rPr>
-        <w:t xml:space="preserve"> paper </w:t>
-      </w:r>
-      <w:proofErr w:type="spellStart"/>
-      <w:r>
-        <w:rPr>
-          <w:lang w:val="it-IT"/>
-        </w:rPr>
-        <w:t>implementations</w:t>
-      </w:r>
-      <w:proofErr w:type="spellEnd"/>
-      <w:r>
-        <w:rPr>
-          <w:lang w:val="it-IT"/>
-        </w:rPr>
-        <w:t>:</w:t>
-      </w:r>
-    </w:p>
-    <w:p>
-      <w:pPr>
-        <w:rPr>
-          <w:lang w:val="en-US"/>
-        </w:rPr>
-      </w:pPr>
-      <w:hyperlink r:id="rId19" w:history="1">
-        <w:r>
-          <w:rPr>
-            <w:rStyle w:val="Hyperlink"/>
-            <w:lang w:val="en-US"/>
-          </w:rPr>
-          <w:t>https://nn.labml.ai/</w:t>
-        </w:r>
-      </w:hyperlink>
-    </w:p>
-    <w:p>
-      <w:pPr>
-        <w:rPr>
-          <w:lang w:val="en-US"/>
-        </w:rPr>
-      </w:pPr>
-    </w:p>
-    <w:p>
-      <w:pPr>
-        <w:rPr>
-          <w:lang w:val="en-US"/>
-        </w:rPr>
-      </w:pPr>
-      <w:r>
-        <w:rPr>
-          <w:lang w:val="en-US"/>
-        </w:rPr>
-        <w:br w:type="page"/>
-      </w:r>
+        <w:t xml:space="preserve"> 6- Transfer learning part 1</w:t>
+      </w:r>
+    </w:p>
+    <w:p>
+      <w:pPr>
+        <w:rPr>
+          <w:lang w:val="en-US"/>
+        </w:rPr>
+      </w:pPr>
+      <w:r>
+        <w:rPr>
+          <w:lang w:val="en-US"/>
+        </w:rPr>
+        <w:t>Weights and biases tool</w:t>
+      </w:r>
+    </w:p>
+    <w:p>
+      <w:pPr>
+        <w:rPr>
+          <w:lang w:val="en-US"/>
+        </w:rPr>
+      </w:pPr>
+      <w:hyperlink r:id="rId27" w:history="1">
+        <w:r>
+          <w:rPr>
+            <w:rStyle w:val="Hyperlink"/>
+            <w:lang w:val="en-US"/>
+          </w:rPr>
+          <w:t>https://wandb.ai/site</w:t>
+        </w:r>
+      </w:hyperlink>
+    </w:p>
+    <w:p>
+      <w:pPr>
+        <w:rPr>
+          <w:lang w:val="en-US"/>
+        </w:rPr>
+      </w:pPr>
     </w:p>
     <w:p>
       <w:pPr>

</xml_diff>